<commit_message>
Template Method Package created, Namechange in CoR
</commit_message>
<xml_diff>
--- a/Mikroarchitektur/Uebungszettel_Manuel_Foidl.docx
+++ b/Mikroarchitektur/Uebungszettel_Manuel_Foidl.docx
@@ -418,11 +418,143 @@
       </w:r>
     </w:p>
     <w:p>
-      <w:pPr>
-        <w:rPr>
-          <w:lang w:val="en-US"/>
-        </w:rPr>
-      </w:pPr>
+      <w:r>
+        <w:t xml:space="preserve">Als Beispiel wird eine Kette mit den Grundrechnungsarten programmiert. </w:t>
+      </w:r>
+      <w:r>
+        <w:t xml:space="preserve">Siehe dazu </w:t>
+      </w:r>
+      <w:proofErr w:type="spellStart"/>
+      <w:r>
+        <w:t>Github</w:t>
+      </w:r>
+      <w:proofErr w:type="spellEnd"/>
+      <w:r>
+        <w:t xml:space="preserve"> Repository. Dokumentation ist im Code enthalten.</w:t>
+      </w:r>
+    </w:p>
+    <w:p>
+      <w:hyperlink r:id="rId6" w:history="1">
+        <w:r>
+          <w:rPr>
+            <w:rStyle w:val="Hyperlink"/>
+          </w:rPr>
+          <w:t>https://github.com/Manuel2103/FSE/tree/main/Mikroarchitektur</w:t>
+        </w:r>
+      </w:hyperlink>
+    </w:p>
+    <w:p/>
+    <w:p>
+      <w:pPr>
+        <w:rPr>
+          <w:lang w:val="en-US"/>
+        </w:rPr>
+      </w:pPr>
+      <w:r>
+        <w:rPr>
+          <w:lang w:val="en-US"/>
+        </w:rPr>
+        <w:lastRenderedPageBreak/>
+        <w:t xml:space="preserve">• </w:t>
+      </w:r>
+      <w:proofErr w:type="spellStart"/>
+      <w:r>
+        <w:rPr>
+          <w:lang w:val="en-US"/>
+        </w:rPr>
+        <w:t>TemplateMethod</w:t>
+      </w:r>
+      <w:proofErr w:type="spellEnd"/>
+    </w:p>
+    <w:p>
+      <w:pPr>
+        <w:jc w:val="center"/>
+        <w:rPr>
+          <w:lang w:val="en-US"/>
+        </w:rPr>
+      </w:pPr>
+      <w:r>
+        <w:rPr>
+          <w:noProof/>
+        </w:rPr>
+        <w:drawing>
+          <wp:inline distT="0" distB="0" distL="0" distR="0" wp14:anchorId="19D858A0" wp14:editId="7AD8C61C">
+            <wp:extent cx="3375865" cy="1496291"/>
+            <wp:effectExtent l="0" t="0" r="0" b="8890"/>
+            <wp:docPr id="3" name="Grafik 3"/>
+            <wp:cNvGraphicFramePr>
+              <a:graphicFrameLocks xmlns:a="http://schemas.openxmlformats.org/drawingml/2006/main" noChangeAspect="1"/>
+            </wp:cNvGraphicFramePr>
+            <a:graphic xmlns:a="http://schemas.openxmlformats.org/drawingml/2006/main">
+              <a:graphicData uri="http://schemas.openxmlformats.org/drawingml/2006/picture">
+                <pic:pic xmlns:pic="http://schemas.openxmlformats.org/drawingml/2006/picture">
+                  <pic:nvPicPr>
+                    <pic:cNvPr id="0" name="Picture 5"/>
+                    <pic:cNvPicPr>
+                      <a:picLocks noChangeAspect="1" noChangeArrowheads="1"/>
+                    </pic:cNvPicPr>
+                  </pic:nvPicPr>
+                  <pic:blipFill>
+                    <a:blip r:embed="rId7" cstate="print">
+                      <a:extLst>
+                        <a:ext uri="{28A0092B-C50C-407E-A947-70E740481C1C}">
+                          <a14:useLocalDpi xmlns:a14="http://schemas.microsoft.com/office/drawing/2010/main" val="0"/>
+                        </a:ext>
+                      </a:extLst>
+                    </a:blip>
+                    <a:srcRect/>
+                    <a:stretch>
+                      <a:fillRect/>
+                    </a:stretch>
+                  </pic:blipFill>
+                  <pic:spPr bwMode="auto">
+                    <a:xfrm>
+                      <a:off x="0" y="0"/>
+                      <a:ext cx="3389063" cy="1502141"/>
+                    </a:xfrm>
+                    <a:prstGeom prst="rect">
+                      <a:avLst/>
+                    </a:prstGeom>
+                    <a:noFill/>
+                    <a:ln>
+                      <a:noFill/>
+                    </a:ln>
+                  </pic:spPr>
+                </pic:pic>
+              </a:graphicData>
+            </a:graphic>
+          </wp:inline>
+        </w:drawing>
+      </w:r>
+    </w:p>
+    <w:p>
+      <w:r>
+        <w:t xml:space="preserve">Beim Schablonenmethoden-Entwurfsmuster wird in einer abstrakten Klasse das Skelett eines Algorithmus definiert. Die konkrete Ausformung der einzelnen Schritte wird an Unterklassen delegiert. Dadurch besteht die Möglichkeit, einzelne Schritte des Algorithmus zu verändern oder zu überschreiben, ohne dass die zu Grunde liegende Struktur des Algorithmus modifiziert werden muss. Die Schablonenmethode (engl. </w:t>
+      </w:r>
+      <w:proofErr w:type="spellStart"/>
+      <w:r>
+        <w:t>template</w:t>
+      </w:r>
+      <w:proofErr w:type="spellEnd"/>
+      <w:r>
+        <w:t xml:space="preserve"> </w:t>
+      </w:r>
+      <w:proofErr w:type="spellStart"/>
+      <w:r>
+        <w:t>method</w:t>
+      </w:r>
+      <w:proofErr w:type="spellEnd"/>
+      <w:r>
+        <w:t>) ruft abstrakte Methoden auf, die erst in den Unterklassen definiert werden. Diese Methoden werden auch als Einschubmethoden bezeichnet.</w:t>
+      </w:r>
+    </w:p>
+    <w:p>
+      <w:r>
+        <w:t>Zusätzlich können in der Schablonenmethode an bestimmten Stellen Hook-Operationen aufgerufen werden, deren Standardimplementierung in der abstrakten Klasse nichts tut. Auf diese Weise kann man an vordefinierten Stellen im Algorithmus zusätzliche Funktionalität einfügen.</w:t>
+      </w:r>
+    </w:p>
+    <w:p/>
+    <w:p>
       <w:r>
         <w:br/>
       </w:r>
@@ -430,21 +562,6 @@
         <w:rPr>
           <w:lang w:val="en-US"/>
         </w:rPr>
-        <w:t xml:space="preserve">• </w:t>
-      </w:r>
-      <w:proofErr w:type="spellStart"/>
-      <w:r>
-        <w:rPr>
-          <w:lang w:val="en-US"/>
-        </w:rPr>
-        <w:t>TemplateMethod</w:t>
-      </w:r>
-      <w:proofErr w:type="spellEnd"/>
-      <w:r>
-        <w:rPr>
-          <w:lang w:val="en-US"/>
-        </w:rPr>
-        <w:br/>
         <w:t>• Decorator</w:t>
       </w:r>
       <w:r>
@@ -459,12 +576,6 @@
           <w:lang w:val="en-US"/>
         </w:rPr>
         <w:br/>
-      </w:r>
-      <w:r>
-        <w:rPr>
-          <w:lang w:val="en-US"/>
-        </w:rPr>
-        <w:lastRenderedPageBreak/>
         <w:t>• Adapter</w:t>
       </w:r>
       <w:r>
@@ -1110,6 +1221,29 @@
       <w:szCs w:val="20"/>
     </w:rPr>
   </w:style>
+  <w:style w:type="character" w:styleId="Hyperlink">
+    <w:name w:val="Hyperlink"/>
+    <w:basedOn w:val="Absatz-Standardschriftart"/>
+    <w:uiPriority w:val="99"/>
+    <w:unhideWhenUsed/>
+    <w:rsid w:val="00234354"/>
+    <w:rPr>
+      <w:color w:val="0563C1" w:themeColor="hyperlink"/>
+      <w:u w:val="single"/>
+    </w:rPr>
+  </w:style>
+  <w:style w:type="character" w:styleId="NichtaufgelsteErwhnung">
+    <w:name w:val="Unresolved Mention"/>
+    <w:basedOn w:val="Absatz-Standardschriftart"/>
+    <w:uiPriority w:val="99"/>
+    <w:semiHidden/>
+    <w:unhideWhenUsed/>
+    <w:rsid w:val="00234354"/>
+    <w:rPr>
+      <w:color w:val="605E5C"/>
+      <w:shd w:val="clear" w:color="auto" w:fill="E1DFDD"/>
+    </w:rPr>
+  </w:style>
 </w:styles>
 </file>
 

</xml_diff>

<commit_message>
Entwurfsmuster Template Method finished
</commit_message>
<xml_diff>
--- a/Mikroarchitektur/Uebungszettel_Manuel_Foidl.docx
+++ b/Mikroarchitektur/Uebungszettel_Manuel_Foidl.docx
@@ -76,27 +76,7 @@
           <w:sz w:val="20"/>
           <w:szCs w:val="20"/>
         </w:rPr>
-        <w:t xml:space="preserve">Du bekommst dazu auch eine Einführung im Unterricht anhand des </w:t>
-      </w:r>
-      <w:proofErr w:type="spellStart"/>
-      <w:r>
-        <w:rPr>
-          <w:rStyle w:val="fontstyle01"/>
-          <w:color w:val="000000"/>
-          <w:sz w:val="20"/>
-          <w:szCs w:val="20"/>
-        </w:rPr>
-        <w:t>Strategy</w:t>
-      </w:r>
-      <w:proofErr w:type="spellEnd"/>
-      <w:r>
-        <w:rPr>
-          <w:rStyle w:val="fontstyle01"/>
-          <w:color w:val="000000"/>
-          <w:sz w:val="20"/>
-          <w:szCs w:val="20"/>
-        </w:rPr>
-        <w:t>-Entwurfsmusters.</w:t>
+        <w:t>Du bekommst dazu auch eine Einführung im Unterricht anhand des Strategy-Entwurfsmusters.</w:t>
       </w:r>
     </w:p>
     <w:p>
@@ -163,21 +143,7 @@
         <w:rPr>
           <w:lang w:val="en-US"/>
         </w:rPr>
-        <w:t xml:space="preserve">: "Software entities ... should be open for </w:t>
-      </w:r>
-      <w:proofErr w:type="gramStart"/>
-      <w:r>
-        <w:rPr>
-          <w:lang w:val="en-US"/>
-        </w:rPr>
-        <w:t>extension, but</w:t>
-      </w:r>
-      <w:proofErr w:type="gramEnd"/>
-      <w:r>
-        <w:rPr>
-          <w:lang w:val="en-US"/>
-        </w:rPr>
-        <w:t xml:space="preserve"> closed for modification."</w:t>
+        <w:t>: "Software entities ... should be open for extension, but closed for modification."</w:t>
       </w:r>
     </w:p>
     <w:p>
@@ -197,21 +163,12 @@
         </w:rPr>
         <w:t xml:space="preserve">The </w:t>
       </w:r>
-      <w:proofErr w:type="spellStart"/>
       <w:r>
         <w:rPr>
           <w:color w:val="4472C4" w:themeColor="accent1"/>
           <w:lang w:val="en-US"/>
         </w:rPr>
-        <w:t>Liskov</w:t>
-      </w:r>
-      <w:proofErr w:type="spellEnd"/>
-      <w:r>
-        <w:rPr>
-          <w:color w:val="4472C4" w:themeColor="accent1"/>
-          <w:lang w:val="en-US"/>
-        </w:rPr>
-        <w:t xml:space="preserve"> substitution principle</w:t>
+        <w:t>Liskov substitution principle</w:t>
       </w:r>
       <w:r>
         <w:rPr>
@@ -306,31 +263,13 @@
         </w:rPr>
         <w:br/>
       </w:r>
-      <w:proofErr w:type="gramStart"/>
-      <w:r>
-        <w:t>Arbeite</w:t>
-      </w:r>
-      <w:proofErr w:type="gramEnd"/>
-      <w:r>
-        <w:t xml:space="preserve"> dich in folgende Entwurfsmuster ein:</w:t>
+      <w:r>
+        <w:t>Arbeite dich in folgende Entwurfsmuster ein:</w:t>
       </w:r>
       <w:r>
         <w:br/>
-        <w:t xml:space="preserve">• Chain </w:t>
-      </w:r>
-      <w:proofErr w:type="spellStart"/>
-      <w:r>
-        <w:t>of</w:t>
-      </w:r>
-      <w:proofErr w:type="spellEnd"/>
-      <w:r>
-        <w:t xml:space="preserve"> </w:t>
-      </w:r>
-      <w:proofErr w:type="spellStart"/>
-      <w:r>
-        <w:t>Responsibility</w:t>
-      </w:r>
-      <w:proofErr w:type="spellEnd"/>
+        <w:t>• Chain of Responsibility</w:t>
+      </w:r>
     </w:p>
     <w:p>
       <w:pPr>
@@ -395,23 +334,7 @@
     </w:p>
     <w:p>
       <w:r>
-        <w:t xml:space="preserve">Bei der Chain </w:t>
-      </w:r>
-      <w:proofErr w:type="spellStart"/>
-      <w:r>
-        <w:t>of</w:t>
-      </w:r>
-      <w:proofErr w:type="spellEnd"/>
-      <w:r>
-        <w:t xml:space="preserve"> </w:t>
-      </w:r>
-      <w:proofErr w:type="spellStart"/>
-      <w:r>
-        <w:t>Responsibility</w:t>
-      </w:r>
-      <w:proofErr w:type="spellEnd"/>
-      <w:r>
-        <w:t xml:space="preserve"> werden m</w:t>
+        <w:t>Bei der Chain of Responsibility werden m</w:t>
       </w:r>
       <w:r>
         <w:t>ehrere Objekte hintereinander geschaltet (miteinander verkettet), um gemeinsam eine eingehende Anfrage bearbeiten zu können. Diese Anfrage wird an der Kette entlang geleitet, bis eines der Objekte die Anfrage beantworten kann. Der Klient, von dem die Anfrage ausgeht, hat dabei keine Kenntnis darüber, von welchem Objekt die Anfrage beantwortet werden wird.</w:t>
@@ -422,15 +345,7 @@
         <w:t xml:space="preserve">Als Beispiel wird eine Kette mit den Grundrechnungsarten programmiert. </w:t>
       </w:r>
       <w:r>
-        <w:t xml:space="preserve">Siehe dazu </w:t>
-      </w:r>
-      <w:proofErr w:type="spellStart"/>
-      <w:r>
-        <w:t>Github</w:t>
-      </w:r>
-      <w:proofErr w:type="spellEnd"/>
-      <w:r>
-        <w:t xml:space="preserve"> Repository. Dokumentation ist im Code enthalten.</w:t>
+        <w:t>Siehe dazu Github Repository. Dokumentation ist im Code enthalten.</w:t>
       </w:r>
     </w:p>
     <w:p>
@@ -455,16 +370,8 @@
           <w:lang w:val="en-US"/>
         </w:rPr>
         <w:lastRenderedPageBreak/>
-        <w:t xml:space="preserve">• </w:t>
-      </w:r>
-      <w:proofErr w:type="spellStart"/>
-      <w:r>
-        <w:rPr>
-          <w:lang w:val="en-US"/>
-        </w:rPr>
-        <w:t>TemplateMethod</w:t>
-      </w:r>
-      <w:proofErr w:type="spellEnd"/>
+        <w:t>• TemplateMethod</w:t>
+      </w:r>
     </w:p>
     <w:p>
       <w:pPr>
@@ -529,23 +436,7 @@
     </w:p>
     <w:p>
       <w:r>
-        <w:t xml:space="preserve">Beim Schablonenmethoden-Entwurfsmuster wird in einer abstrakten Klasse das Skelett eines Algorithmus definiert. Die konkrete Ausformung der einzelnen Schritte wird an Unterklassen delegiert. Dadurch besteht die Möglichkeit, einzelne Schritte des Algorithmus zu verändern oder zu überschreiben, ohne dass die zu Grunde liegende Struktur des Algorithmus modifiziert werden muss. Die Schablonenmethode (engl. </w:t>
-      </w:r>
-      <w:proofErr w:type="spellStart"/>
-      <w:r>
-        <w:t>template</w:t>
-      </w:r>
-      <w:proofErr w:type="spellEnd"/>
-      <w:r>
-        <w:t xml:space="preserve"> </w:t>
-      </w:r>
-      <w:proofErr w:type="spellStart"/>
-      <w:r>
-        <w:t>method</w:t>
-      </w:r>
-      <w:proofErr w:type="spellEnd"/>
-      <w:r>
-        <w:t>) ruft abstrakte Methoden auf, die erst in den Unterklassen definiert werden. Diese Methoden werden auch als Einschubmethoden bezeichnet.</w:t>
+        <w:t>Beim Schablonenmethoden-Entwurfsmuster wird in einer abstrakten Klasse das Skelett eines Algorithmus definiert. Die konkrete Ausformung der einzelnen Schritte wird an Unterklassen delegiert. Dadurch besteht die Möglichkeit, einzelne Schritte des Algorithmus zu verändern oder zu überschreiben, ohne dass die zu Grunde liegende Struktur des Algorithmus modifiziert werden muss. Die Schablonenmethode (engl. template method) ruft abstrakte Methoden auf, die erst in den Unterklassen definiert werden. Diese Methoden werden auch als Einschubmethoden bezeichnet.</w:t>
       </w:r>
     </w:p>
     <w:p>
@@ -553,7 +444,14 @@
         <w:t>Zusätzlich können in der Schablonenmethode an bestimmten Stellen Hook-Operationen aufgerufen werden, deren Standardimplementierung in der abstrakten Klasse nichts tut. Auf diese Weise kann man an vordefinierten Stellen im Algorithmus zusätzliche Funktionalität einfügen.</w:t>
       </w:r>
     </w:p>
-    <w:p/>
+    <w:p>
+      <w:r>
+        <w:t>Codebeispiel siehe Repository</w:t>
+      </w:r>
+      <w:r>
+        <w:t xml:space="preserve"> (Doku im Code enthalten)</w:t>
+      </w:r>
+    </w:p>
     <w:p>
       <w:r>
         <w:br/>

</xml_diff>